<commit_message>
- Kleine Änderungen in Dateinamen sowie in der Beschreibung; - Foxit Reader entfernt - Absoluten Dialog Pfad in den Linux Schippten verwendet (sonst evtl. Kollision mit DV Xdialog)
</commit_message>
<xml_diff>
--- a/Anleitung-4HFaxmodul.docx
+++ b/Anleitung-4HFaxmodul.docx
@@ -137,7 +137,21 @@
         <w:rPr>
           <w:b/>
         </w:rPr>
-        <w:t>odul enthält eine Windows EXE, welche ohne durchgeführte Lizensierung lediglich als Demoversion fungiert. Die Demoversion blendet nach jedem dritten versandten Fax eine Hinweismeldung ein, welche mit Klick auf &lt;OK&gt; zu bestätigen ist.</w:t>
+        <w:t xml:space="preserve">odul enthält eine Windows EXE, welche ohne durchgeführte Lizensierung lediglich als Demoversion fungiert. Die Demoversion </w:t>
+      </w:r>
+      <w:r>
+        <w:rPr>
+          <w:b/>
+        </w:rPr>
+        <w:t>läuft 30 lang und blendet danach bei jedem Faxversand eine Meldung ein</w:t>
+      </w:r>
+      <w:bookmarkStart w:id="0" w:name="_GoBack"/>
+      <w:bookmarkEnd w:id="0"/>
+      <w:r>
+        <w:rPr>
+          <w:b/>
+        </w:rPr>
+        <w:t>.</w:t>
       </w:r>
       <w:r>
         <w:rPr>
@@ -212,10 +226,34 @@
         <w:contextualSpacing w:val="0"/>
       </w:pPr>
       <w:r>
-        <w:t>Das RPM cups-pdf installieren</w:t>
+        <w:t>Die</w:t>
+      </w:r>
+      <w:r>
+        <w:t xml:space="preserve"> RPM</w:t>
+      </w:r>
+      <w:r>
+        <w:t>s</w:t>
+      </w:r>
+      <w:r>
+        <w:t xml:space="preserve"> </w:t>
+      </w:r>
+      <w:r>
+        <w:t xml:space="preserve">für </w:t>
+      </w:r>
+      <w:r>
+        <w:t xml:space="preserve">cups-pdf </w:t>
+      </w:r>
+      <w:r>
+        <w:t xml:space="preserve">sowie Xdialog </w:t>
+      </w:r>
+      <w:r>
+        <w:t>installieren</w:t>
       </w:r>
       <w:r>
         <w:t>, sofern nicht vorhanden</w:t>
+      </w:r>
+      <w:r>
+        <w:t>.</w:t>
       </w:r>
     </w:p>
     <w:p>
@@ -230,7 +268,40 @@
         <w:contextualSpacing w:val="0"/>
       </w:pPr>
       <w:r>
-        <w:t>Xdialog RPM installieren</w:t>
+        <w:t>D</w:t>
+      </w:r>
+      <w:r>
+        <w:t xml:space="preserve">ie gewünschte Versions des </w:t>
+      </w:r>
+      <w:r>
+        <w:t>Script</w:t>
+      </w:r>
+      <w:r>
+        <w:t>s</w:t>
+      </w:r>
+      <w:r>
+        <w:t xml:space="preserve"> xfax.sh</w:t>
+      </w:r>
+      <w:r>
+        <w:t xml:space="preserve">-XYZ </w:t>
+      </w:r>
+      <w:r>
+        <w:t xml:space="preserve"> anpassen</w:t>
+      </w:r>
+      <w:r>
+        <w:t xml:space="preserve"> und als xfax.sh (chown david:users sowie</w:t>
+      </w:r>
+      <w:r>
+        <w:t xml:space="preserve"> chmod 0775</w:t>
+      </w:r>
+      <w:r>
+        <w:t>!)</w:t>
+      </w:r>
+      <w:r>
+        <w:t xml:space="preserve"> nach /home/david kopieren</w:t>
+      </w:r>
+      <w:r>
+        <w:t>.</w:t>
       </w:r>
     </w:p>
     <w:p>
@@ -245,7 +316,13 @@
         <w:contextualSpacing w:val="0"/>
       </w:pPr>
       <w:r>
-        <w:t>Das Script xfax.sh anpassen und mit chown david:users und chmod 0775 nach /home/david kopieren</w:t>
+        <w:t>Das Script DisplayAusgabe.sh mit chown $USER:users und chmod 0775 nach $HOME jedes gewünschten Users kopieren</w:t>
+      </w:r>
+      <w:r>
+        <w:t xml:space="preserve"> und in die $HOME/.bash_profile eintragen.</w:t>
+      </w:r>
+      <w:r>
+        <w:t xml:space="preserve"> Danach neu anmelden oder Script 1x manuell starten.</w:t>
       </w:r>
     </w:p>
     <w:p>
@@ -260,31 +337,13 @@
         <w:contextualSpacing w:val="0"/>
       </w:pPr>
       <w:r>
-        <w:t>Das Script DisplayAusgabe.sh mit chown $USER:users und chmod 0775 nach $HOME jedes gewünschten Users kopieren</w:t>
-      </w:r>
-      <w:r>
-        <w:t xml:space="preserve"> und in die $HOME/.bash_profile eintragen.</w:t>
-      </w:r>
-    </w:p>
-    <w:p>
-      <w:pPr>
-        <w:pStyle w:val="Listenabsatz"/>
-        <w:numPr>
-          <w:ilvl w:val="0"/>
-          <w:numId w:val="2"/>
-        </w:numPr>
+        <w:t>Exporteinstellungen unter DATA VITAL – Optionen – OpenOffice.org Datenexport an jedem Arbeitsplatz mit Faxfunktion gem. folgender Abbildung konfigurieren:</w:t>
+      </w:r>
+    </w:p>
+    <w:p>
+      <w:pPr>
         <w:spacing w:before="120"/>
-        <w:ind w:left="1066" w:hanging="357"/>
-        <w:contextualSpacing w:val="0"/>
-      </w:pPr>
-      <w:r>
-        <w:t>Exporteinstellungen unter DATA VITAL – Optionen – OpenOffice.org Datenexport an jedem Arbeitsplatz mit Faxfunktion gem. folgender Abbildung konfigurieren:</w:t>
-      </w:r>
-    </w:p>
-    <w:p>
-      <w:pPr>
-        <w:pStyle w:val="Listenabsatz"/>
-        <w:ind w:left="1068"/>
+        <w:ind w:left="709"/>
       </w:pPr>
     </w:p>
     <w:p>
@@ -1020,8 +1079,6 @@
       <w:r>
         <w:br w:type="page"/>
       </w:r>
-      <w:bookmarkStart w:id="0" w:name="_GoBack"/>
-      <w:bookmarkEnd w:id="0"/>
     </w:p>
     <w:p/>
     <w:p>
@@ -2979,7 +3036,7 @@
 </file>
 
 <file path=customXml/itemProps1.xml><?xml version="1.0" encoding="utf-8"?>
-<ds:datastoreItem xmlns:ds="http://schemas.openxmlformats.org/officeDocument/2006/customXml" ds:itemID="{24F4AC1F-E75F-504F-A4D1-F5BB60DF9FD6}">
+<ds:datastoreItem xmlns:ds="http://schemas.openxmlformats.org/officeDocument/2006/customXml" ds:itemID="{DBC83193-7415-294E-AE84-A7622E7C418A}">
   <ds:schemaRefs>
     <ds:schemaRef ds:uri="http://schemas.openxmlformats.org/officeDocument/2006/bibliography"/>
   </ds:schemaRefs>

</xml_diff>